<commit_message>
second change / commit
</commit_message>
<xml_diff>
--- a/Git testing.docx
+++ b/Git testing.docx
@@ -5,6 +5,12 @@
     <w:p>
       <w:r>
         <w:t>This is the first commit that I’m making.</w:t>
+      </w:r>
+    </w:p>
+    <w:p/>
+    <w:p>
+      <w:r>
+        <w:t>This is going to be another commit.</w:t>
       </w:r>
       <w:bookmarkStart w:id="0" w:name="_GoBack"/>
       <w:bookmarkEnd w:id="0"/>

</xml_diff>

<commit_message>
Added in some random text.
</commit_message>
<xml_diff>
--- a/Git testing.docx
+++ b/Git testing.docx
@@ -11,6 +11,20 @@
     <w:p>
       <w:r>
         <w:t>This is going to be another commit.</w:t>
+      </w:r>
+    </w:p>
+    <w:p/>
+    <w:p>
+      <w:r>
+        <w:t xml:space="preserve">Blah </w:t>
+      </w:r>
+      <w:proofErr w:type="spellStart"/>
+      <w:r>
+        <w:t>blalh</w:t>
+      </w:r>
+      <w:proofErr w:type="spellEnd"/>
+      <w:r>
+        <w:t xml:space="preserve"> blahbbbh</w:t>
       </w:r>
       <w:bookmarkStart w:id="0" w:name="_GoBack"/>
       <w:bookmarkEnd w:id="0"/>

</xml_diff>

<commit_message>
Taking out unnecessary random text.
</commit_message>
<xml_diff>
--- a/Git testing.docx
+++ b/Git testing.docx
@@ -15,17 +15,6 @@
     </w:p>
     <w:p/>
     <w:p>
-      <w:r>
-        <w:t xml:space="preserve">Blah </w:t>
-      </w:r>
-      <w:proofErr w:type="spellStart"/>
-      <w:r>
-        <w:t>blalh</w:t>
-      </w:r>
-      <w:proofErr w:type="spellEnd"/>
-      <w:r>
-        <w:t xml:space="preserve"> blahbbbh</w:t>
-      </w:r>
       <w:bookmarkStart w:id="0" w:name="_GoBack"/>
       <w:bookmarkEnd w:id="0"/>
     </w:p>

</xml_diff>